<commit_message>
Updated doc after test installation
</commit_message>
<xml_diff>
--- a/docs/Development Software Installation and Code Deployment.docx
+++ b/docs/Development Software Installation and Code Deployment.docx
@@ -1,6 +1,6 @@
 
 <file path=word/document.xml><?xml version="1.0" encoding="utf-8"?>
-<w:document xmlns:wpc="http://schemas.microsoft.com/office/word/2010/wordprocessingCanvas" xmlns:mc="http://schemas.openxmlformats.org/markup-compatibility/2006" xmlns:o="urn:schemas-microsoft-com:office:office" xmlns:r="http://schemas.openxmlformats.org/officeDocument/2006/relationships" xmlns:m="http://schemas.openxmlformats.org/officeDocument/2006/math" xmlns:v="urn:schemas-microsoft-com:vml" xmlns:wp14="http://schemas.microsoft.com/office/word/2010/wordprocessingDrawing" xmlns:wp="http://schemas.openxmlformats.org/drawingml/2006/wordprocessingDrawing" xmlns:w10="urn:schemas-microsoft-com:office:word" xmlns:w="http://schemas.openxmlformats.org/wordprocessingml/2006/main" xmlns:w14="http://schemas.microsoft.com/office/word/2010/wordml" xmlns:wpg="http://schemas.microsoft.com/office/word/2010/wordprocessingGroup" xmlns:wpi="http://schemas.microsoft.com/office/word/2010/wordprocessingInk" xmlns:wne="http://schemas.microsoft.com/office/word/2006/wordml" xmlns:wps="http://schemas.microsoft.com/office/word/2010/wordprocessingShape" mc:Ignorable="w14 wp14">
+<w:document xmlns:ve="http://schemas.openxmlformats.org/markup-compatibility/2006" xmlns:o="urn:schemas-microsoft-com:office:office" xmlns:r="http://schemas.openxmlformats.org/officeDocument/2006/relationships" xmlns:m="http://schemas.openxmlformats.org/officeDocument/2006/math" xmlns:v="urn:schemas-microsoft-com:vml" xmlns:wp="http://schemas.openxmlformats.org/drawingml/2006/wordprocessingDrawing" xmlns:w10="urn:schemas-microsoft-com:office:word" xmlns:w="http://schemas.openxmlformats.org/wordprocessingml/2006/main" xmlns:wne="http://schemas.microsoft.com/office/word/2006/wordml">
   <w:body>
     <w:p>
       <w:pPr>
@@ -33,7 +33,7 @@
       <w:r>
         <w:tab/>
       </w:r>
-      <w:hyperlink r:id="rId8" w:history="1">
+      <w:hyperlink r:id="rId7" w:history="1">
         <w:r>
           <w:rPr>
             <w:rStyle w:val="Hyperlink"/>
@@ -66,18 +66,30 @@
         <w:t>recommended</w:t>
       </w:r>
       <w:r>
-        <w:t>)</w:t>
-      </w:r>
-      <w:r>
-        <w:t xml:space="preserve"> or </w:t>
-      </w:r>
-      <w:r>
-        <w:t>download online using the links below.  In total, there is around 1 GB worth of files.</w:t>
+        <w:t xml:space="preserve">) or </w:t>
+      </w:r>
+      <w:r>
+        <w:t xml:space="preserve">download online using the links </w:t>
+      </w:r>
+      <w:r>
+        <w:t xml:space="preserve">right </w:t>
+      </w:r>
+      <w:r>
+        <w:t>below.  In total, there is around 1</w:t>
+      </w:r>
+      <w:r>
+        <w:t>.2</w:t>
+      </w:r>
+      <w:r>
+        <w:t xml:space="preserve"> GB worth of files.</w:t>
       </w:r>
     </w:p>
     <w:p>
       <w:r>
         <w:t>These instructions assume that you have a 64-bit operating system</w:t>
+      </w:r>
+      <w:r>
+        <w:t xml:space="preserve"> (most recent computers)</w:t>
       </w:r>
       <w:r>
         <w:t>.</w:t>
@@ -119,7 +131,7 @@
           <w:numId w:val="19"/>
         </w:numPr>
       </w:pPr>
-      <w:hyperlink r:id="rId9" w:history="1">
+      <w:hyperlink r:id="rId8" w:history="1">
         <w:r>
           <w:rPr>
             <w:rStyle w:val="Hyperlink"/>
@@ -156,7 +168,7 @@
           <w:numId w:val="19"/>
         </w:numPr>
       </w:pPr>
-      <w:hyperlink r:id="rId10" w:history="1">
+      <w:hyperlink r:id="rId9" w:history="1">
         <w:r>
           <w:rPr>
             <w:rStyle w:val="Hyperlink"/>
@@ -228,7 +240,7 @@
           <w:numId w:val="19"/>
         </w:numPr>
       </w:pPr>
-      <w:hyperlink r:id="rId11" w:history="1">
+      <w:hyperlink r:id="rId10" w:history="1">
         <w:r>
           <w:rPr>
             <w:rStyle w:val="Hyperlink"/>
@@ -254,7 +266,15 @@
       </w:r>
       <w:proofErr w:type="spellEnd"/>
       <w:r>
-        <w:t xml:space="preserve"> Eclipse Plugin (this is the stuff FRC wrote for Eclipse so it can talk to our robot)</w:t>
+        <w:t xml:space="preserve"> Eclipse </w:t>
+      </w:r>
+      <w:proofErr w:type="spellStart"/>
+      <w:r>
+        <w:t>Plugin</w:t>
+      </w:r>
+      <w:proofErr w:type="spellEnd"/>
+      <w:r>
+        <w:t xml:space="preserve"> (this is the stuff FRC wrote for Eclipse so it can talk to our robot)</w:t>
       </w:r>
     </w:p>
     <w:p>
@@ -286,7 +306,7 @@
         </w:rPr>
         <w:t xml:space="preserve">If you can’t be online when running Eclipse, download the plugin from </w:t>
       </w:r>
-      <w:hyperlink r:id="rId12" w:history="1">
+      <w:hyperlink r:id="rId11" w:history="1">
         <w:r>
           <w:rPr>
             <w:rStyle w:val="Hyperlink"/>
@@ -322,7 +342,7 @@
           <w:numId w:val="19"/>
         </w:numPr>
       </w:pPr>
-      <w:hyperlink r:id="rId13" w:history="1">
+      <w:hyperlink r:id="rId12" w:history="1">
         <w:r>
           <w:rPr>
             <w:rStyle w:val="Hyperlink"/>
@@ -383,7 +403,7 @@
           <w:lang w:val="fr-CA"/>
         </w:rPr>
       </w:pPr>
-      <w:hyperlink r:id="rId14" w:history="1">
+      <w:hyperlink r:id="rId13" w:history="1">
         <w:r>
           <w:rPr>
             <w:rStyle w:val="Hyperlink"/>
@@ -474,6 +494,9 @@
       <w:r>
         <w:t>Click Environment Variables and add C:\frc\bin\ to the system PATH</w:t>
       </w:r>
+      <w:r>
+        <w:t xml:space="preserve"> (if it's not there already)</w:t>
+      </w:r>
     </w:p>
     <w:p>
       <w:r>
@@ -786,6 +809,18 @@
       </w:r>
     </w:p>
     <w:p>
+      <w:pPr>
+        <w:pStyle w:val="ListParagraph"/>
+        <w:numPr>
+          <w:ilvl w:val="0"/>
+          <w:numId w:val="8"/>
+        </w:numPr>
+      </w:pPr>
+      <w:r>
+        <w:t>Click OK</w:t>
+      </w:r>
+    </w:p>
+    <w:p>
       <w:r>
         <w:t>5. GitHub Desktop App</w:t>
       </w:r>
@@ -802,7 +837,7 @@
         </w:numPr>
       </w:pPr>
       <w:r>
-        <w:t>Run "GitHubSetup.exe" to install</w:t>
+        <w:t>Create an account on github.com</w:t>
       </w:r>
     </w:p>
     <w:p>
@@ -814,7 +849,16 @@
         </w:numPr>
       </w:pPr>
       <w:r>
-        <w:t>Create an account on github.com</w:t>
+        <w:t xml:space="preserve">See a coach or mentor for access to 4917’s </w:t>
+      </w:r>
+      <w:r>
+        <w:t xml:space="preserve">code </w:t>
+      </w:r>
+      <w:r>
+        <w:t>repos</w:t>
+      </w:r>
+      <w:r>
+        <w:t>itories</w:t>
       </w:r>
     </w:p>
     <w:p>
@@ -826,7 +870,8 @@
         </w:numPr>
       </w:pPr>
       <w:r>
-        <w:t>See a coach or mentor for access to 4917’s repos</w:t>
+        <w:lastRenderedPageBreak/>
+        <w:t>Run "GitHubSetup.exe" to install (it will download the rest of the program, 126 MB)</w:t>
       </w:r>
     </w:p>
     <w:p>
@@ -838,20 +883,52 @@
         </w:numPr>
       </w:pPr>
       <w:r>
-        <w:lastRenderedPageBreak/>
-        <w:t xml:space="preserve">Login and clone </w:t>
-      </w:r>
-      <w:r>
-        <w:t xml:space="preserve">this season’s repo (e.g. </w:t>
-      </w:r>
-      <w:r>
-        <w:t>2017</w:t>
-      </w:r>
-      <w:r>
-        <w:t>repo</w:t>
-      </w:r>
-      <w:r>
-        <w:t>)</w:t>
+        <w:t xml:space="preserve">Login and </w:t>
+      </w:r>
+      <w:r>
+        <w:t>do to your (empty) dashboard</w:t>
+      </w:r>
+    </w:p>
+    <w:p>
+      <w:pPr>
+        <w:pStyle w:val="ListParagraph"/>
+        <w:numPr>
+          <w:ilvl w:val="0"/>
+          <w:numId w:val="9"/>
+        </w:numPr>
+      </w:pPr>
+      <w:r>
+        <w:t>Click the + in the upper left corner</w:t>
+      </w:r>
+    </w:p>
+    <w:p>
+      <w:pPr>
+        <w:pStyle w:val="ListParagraph"/>
+        <w:numPr>
+          <w:ilvl w:val="0"/>
+          <w:numId w:val="9"/>
+        </w:numPr>
+      </w:pPr>
+      <w:r>
+        <w:t xml:space="preserve">Click </w:t>
+      </w:r>
+      <w:r>
+        <w:t>clone</w:t>
+      </w:r>
+      <w:r>
+        <w:t xml:space="preserve"> and select 4917EDSS</w:t>
+      </w:r>
+    </w:p>
+    <w:p>
+      <w:pPr>
+        <w:pStyle w:val="ListParagraph"/>
+        <w:numPr>
+          <w:ilvl w:val="0"/>
+          <w:numId w:val="9"/>
+        </w:numPr>
+      </w:pPr>
+      <w:r>
+        <w:t>Clone this season's repo (e.g. 2017repo) to your local drive (make note of the location)</w:t>
       </w:r>
     </w:p>
     <w:p>
@@ -939,7 +1016,13 @@
         </w:numPr>
       </w:pPr>
       <w:r>
-        <w:t>Make sure you are connected to the robot via USB, Ethernet of Wi-Fi</w:t>
+        <w:t>Make sure you are connected t</w:t>
+      </w:r>
+      <w:r>
+        <w:t>o the robot via USB, Ethernet or</w:t>
+      </w:r>
+      <w:r>
+        <w:t xml:space="preserve"> Wi-Fi</w:t>
       </w:r>
     </w:p>
     <w:p>
@@ -951,7 +1034,13 @@
         </w:numPr>
       </w:pPr>
       <w:r>
-        <w:t>To build, right-click the project and select Build Project</w:t>
+        <w:t>To build, right-click the project</w:t>
+      </w:r>
+      <w:r>
+        <w:t xml:space="preserve"> in the Project Explorer</w:t>
+      </w:r>
+      <w:r>
+        <w:t xml:space="preserve"> and select Build Project</w:t>
       </w:r>
     </w:p>
     <w:p>
@@ -963,15 +1052,7 @@
         </w:numPr>
       </w:pPr>
       <w:r>
-        <w:t xml:space="preserve">To deploy code to robot, right-click the project, select Run </w:t>
-      </w:r>
-      <w:proofErr w:type="gramStart"/>
-      <w:r>
-        <w:t>As</w:t>
-      </w:r>
-      <w:proofErr w:type="gramEnd"/>
-      <w:r>
-        <w:t xml:space="preserve">..., and select </w:t>
+        <w:t xml:space="preserve">To deploy code to robot, right-click the project, select Run As..., and select </w:t>
       </w:r>
       <w:proofErr w:type="spellStart"/>
       <w:r>
@@ -1001,15 +1082,7 @@
       </w:r>
       <w:proofErr w:type="spellEnd"/>
       <w:r>
-        <w:t xml:space="preserve"> software (driver station, </w:t>
-      </w:r>
-      <w:proofErr w:type="spellStart"/>
-      <w:r>
-        <w:t>etc</w:t>
-      </w:r>
-      <w:proofErr w:type="spellEnd"/>
-      <w:r>
-        <w:t>)</w:t>
+        <w:t xml:space="preserve"> software (driver station, etc)</w:t>
       </w:r>
     </w:p>
     <w:p>
@@ -1051,6 +1124,9 @@
       <w:r>
         <w:t>.0.zip</w:t>
       </w:r>
+      <w:r>
+        <w:t xml:space="preserve"> (if not already done)</w:t>
+      </w:r>
     </w:p>
     <w:p>
       <w:pPr>
@@ -1077,6 +1153,9 @@
       <w:r>
         <w:t>Click Next</w:t>
       </w:r>
+      <w:r>
+        <w:t>, Next</w:t>
+      </w:r>
     </w:p>
     <w:p>
       <w:pPr>
@@ -1088,7 +1167,19 @@
         <w:ind w:left="720"/>
       </w:pPr>
       <w:r>
-        <w:t>Uncheck the auto-updates and click Next</w:t>
+        <w:t xml:space="preserve">Uncheck the </w:t>
+      </w:r>
+      <w:r>
+        <w:t xml:space="preserve">Search for </w:t>
+      </w:r>
+      <w:r>
+        <w:t>updates</w:t>
+      </w:r>
+      <w:r>
+        <w:t xml:space="preserve"> box</w:t>
+      </w:r>
+      <w:r>
+        <w:t xml:space="preserve"> and click Next</w:t>
       </w:r>
     </w:p>
     <w:p>
@@ -1108,10 +1199,9 @@
       <w:pPr>
         <w:pStyle w:val="ListParagraph"/>
         <w:numPr>
-          <w:ilvl w:val="1"/>
+          <w:ilvl w:val="2"/>
           <w:numId w:val="16"/>
         </w:numPr>
-        <w:ind w:left="720"/>
       </w:pPr>
       <w:r>
         <w:t>Full Name:  frc4917</w:t>
@@ -1121,10 +1211,9 @@
       <w:pPr>
         <w:pStyle w:val="ListParagraph"/>
         <w:numPr>
-          <w:ilvl w:val="1"/>
+          <w:ilvl w:val="2"/>
           <w:numId w:val="16"/>
         </w:numPr>
-        <w:ind w:left="720"/>
       </w:pPr>
       <w:r>
         <w:t>Organization:  EDSS</w:t>
@@ -1134,10 +1223,9 @@
       <w:pPr>
         <w:pStyle w:val="ListParagraph"/>
         <w:numPr>
-          <w:ilvl w:val="1"/>
+          <w:ilvl w:val="2"/>
           <w:numId w:val="16"/>
         </w:numPr>
-        <w:ind w:left="720"/>
       </w:pPr>
       <w:r>
         <w:t xml:space="preserve">Serial Number: </w:t>
@@ -1152,6 +1240,12 @@
         <w:rPr>
           <w:i/>
         </w:rPr>
+        <w:t xml:space="preserve">check for a readme file or </w:t>
+      </w:r>
+      <w:r>
+        <w:rPr>
+          <w:i/>
+        </w:rPr>
         <w:t>ask</w:t>
       </w:r>
       <w:r>
@@ -1210,7 +1304,7 @@
         <w:ind w:left="720"/>
       </w:pPr>
       <w:r>
-        <w:t>Wait for long install</w:t>
+        <w:t>You can choose to NOT disable Fast Startup.  Next</w:t>
       </w:r>
     </w:p>
     <w:p>
@@ -1223,7 +1317,7 @@
         <w:ind w:left="720"/>
       </w:pPr>
       <w:r>
-        <w:t>Next</w:t>
+        <w:t>Wait for long install</w:t>
       </w:r>
     </w:p>
     <w:p>
@@ -1236,7 +1330,36 @@
         <w:ind w:left="720"/>
       </w:pPr>
       <w:r>
-        <w:t xml:space="preserve">Automatically register via internet (e-mail: frc4917@gmail.com, pass: </w:t>
+        <w:t>Next</w:t>
+      </w:r>
+    </w:p>
+    <w:p>
+      <w:pPr>
+        <w:pStyle w:val="ListParagraph"/>
+        <w:numPr>
+          <w:ilvl w:val="1"/>
+          <w:numId w:val="16"/>
+        </w:numPr>
+        <w:ind w:left="720"/>
+      </w:pPr>
+      <w:r>
+        <w:t>Automatically register via internet</w:t>
+      </w:r>
+    </w:p>
+    <w:p>
+      <w:pPr>
+        <w:pStyle w:val="ListParagraph"/>
+        <w:numPr>
+          <w:ilvl w:val="1"/>
+          <w:numId w:val="16"/>
+        </w:numPr>
+        <w:ind w:left="720"/>
+      </w:pPr>
+      <w:r>
+        <w:t>Next, Login</w:t>
+      </w:r>
+      <w:r>
+        <w:t xml:space="preserve"> (e-mail: frc4917@gmail.com, pass: </w:t>
       </w:r>
       <w:r>
         <w:rPr>
@@ -1248,6 +1371,12 @@
         <w:rPr>
           <w:i/>
         </w:rPr>
+        <w:t xml:space="preserve">see readme or </w:t>
+      </w:r>
+      <w:r>
+        <w:rPr>
+          <w:i/>
+        </w:rPr>
         <w:t>ask</w:t>
       </w:r>
       <w:r>
@@ -1270,6 +1399,9 @@
         <w:ind w:left="720"/>
       </w:pPr>
       <w:r>
+        <w:t xml:space="preserve">Next, </w:t>
+      </w:r>
+      <w:r>
         <w:t>Finish</w:t>
       </w:r>
     </w:p>
@@ -1285,10 +1417,13 @@
       <w:r>
         <w:t>Reboot</w:t>
       </w:r>
+      <w:r>
+        <w:t>.  Done.</w:t>
+      </w:r>
     </w:p>
     <w:sectPr>
-      <w:headerReference w:type="default" r:id="rId15"/>
-      <w:footerReference w:type="default" r:id="rId16"/>
+      <w:headerReference w:type="default" r:id="rId14"/>
+      <w:footerReference w:type="default" r:id="rId15"/>
       <w:pgSz w:w="12240" w:h="15840"/>
       <w:pgMar w:top="1440" w:right="1440" w:bottom="1440" w:left="1440" w:header="720" w:footer="720" w:gutter="0"/>
       <w:cols w:space="720"/>
@@ -1299,7 +1434,7 @@
 </file>
 
 <file path=word/endnotes.xml><?xml version="1.0" encoding="utf-8"?>
-<w:endnotes xmlns:wpc="http://schemas.microsoft.com/office/word/2010/wordprocessingCanvas" xmlns:mc="http://schemas.openxmlformats.org/markup-compatibility/2006" xmlns:o="urn:schemas-microsoft-com:office:office" xmlns:r="http://schemas.openxmlformats.org/officeDocument/2006/relationships" xmlns:m="http://schemas.openxmlformats.org/officeDocument/2006/math" xmlns:v="urn:schemas-microsoft-com:vml" xmlns:wp14="http://schemas.microsoft.com/office/word/2010/wordprocessingDrawing" xmlns:wp="http://schemas.openxmlformats.org/drawingml/2006/wordprocessingDrawing" xmlns:w10="urn:schemas-microsoft-com:office:word" xmlns:w="http://schemas.openxmlformats.org/wordprocessingml/2006/main" xmlns:w14="http://schemas.microsoft.com/office/word/2010/wordml" xmlns:wpg="http://schemas.microsoft.com/office/word/2010/wordprocessingGroup" xmlns:wpi="http://schemas.microsoft.com/office/word/2010/wordprocessingInk" xmlns:wne="http://schemas.microsoft.com/office/word/2006/wordml" xmlns:wps="http://schemas.microsoft.com/office/word/2010/wordprocessingShape" mc:Ignorable="w14 wp14">
+<w:endnotes xmlns:ve="http://schemas.openxmlformats.org/markup-compatibility/2006" xmlns:o="urn:schemas-microsoft-com:office:office" xmlns:r="http://schemas.openxmlformats.org/officeDocument/2006/relationships" xmlns:m="http://schemas.openxmlformats.org/officeDocument/2006/math" xmlns:v="urn:schemas-microsoft-com:vml" xmlns:wp="http://schemas.openxmlformats.org/drawingml/2006/wordprocessingDrawing" xmlns:w10="urn:schemas-microsoft-com:office:word" xmlns:w="http://schemas.openxmlformats.org/wordprocessingml/2006/main" xmlns:wne="http://schemas.microsoft.com/office/word/2006/wordml">
   <w:endnote w:type="separator" w:id="-1">
     <w:p>
       <w:pPr>
@@ -1324,7 +1459,7 @@
 </file>
 
 <file path=word/footer1.xml><?xml version="1.0" encoding="utf-8"?>
-<w:ftr xmlns:wpc="http://schemas.microsoft.com/office/word/2010/wordprocessingCanvas" xmlns:mc="http://schemas.openxmlformats.org/markup-compatibility/2006" xmlns:o="urn:schemas-microsoft-com:office:office" xmlns:r="http://schemas.openxmlformats.org/officeDocument/2006/relationships" xmlns:m="http://schemas.openxmlformats.org/officeDocument/2006/math" xmlns:v="urn:schemas-microsoft-com:vml" xmlns:wp14="http://schemas.microsoft.com/office/word/2010/wordprocessingDrawing" xmlns:wp="http://schemas.openxmlformats.org/drawingml/2006/wordprocessingDrawing" xmlns:w10="urn:schemas-microsoft-com:office:word" xmlns:w="http://schemas.openxmlformats.org/wordprocessingml/2006/main" xmlns:w14="http://schemas.microsoft.com/office/word/2010/wordml" xmlns:wpg="http://schemas.microsoft.com/office/word/2010/wordprocessingGroup" xmlns:wpi="http://schemas.microsoft.com/office/word/2010/wordprocessingInk" xmlns:wne="http://schemas.microsoft.com/office/word/2006/wordml" xmlns:wps="http://schemas.microsoft.com/office/word/2010/wordprocessingShape" mc:Ignorable="w14 wp14">
+<w:ftr xmlns:ve="http://schemas.openxmlformats.org/markup-compatibility/2006" xmlns:o="urn:schemas-microsoft-com:office:office" xmlns:r="http://schemas.openxmlformats.org/officeDocument/2006/relationships" xmlns:m="http://schemas.openxmlformats.org/officeDocument/2006/math" xmlns:v="urn:schemas-microsoft-com:vml" xmlns:wp="http://schemas.openxmlformats.org/drawingml/2006/wordprocessingDrawing" xmlns:w10="urn:schemas-microsoft-com:office:word" xmlns:w="http://schemas.openxmlformats.org/wordprocessingml/2006/main" xmlns:wne="http://schemas.microsoft.com/office/word/2006/wordml">
   <w:sdt>
     <w:sdtPr>
       <w:id w:val="-1297988522"/>
@@ -1357,7 +1492,7 @@
           <w:rPr>
             <w:noProof/>
           </w:rPr>
-          <w:t>2</w:t>
+          <w:t>3</w:t>
         </w:r>
         <w:r>
           <w:rPr>
@@ -1377,7 +1512,7 @@
 </file>
 
 <file path=word/footnotes.xml><?xml version="1.0" encoding="utf-8"?>
-<w:footnotes xmlns:wpc="http://schemas.microsoft.com/office/word/2010/wordprocessingCanvas" xmlns:mc="http://schemas.openxmlformats.org/markup-compatibility/2006" xmlns:o="urn:schemas-microsoft-com:office:office" xmlns:r="http://schemas.openxmlformats.org/officeDocument/2006/relationships" xmlns:m="http://schemas.openxmlformats.org/officeDocument/2006/math" xmlns:v="urn:schemas-microsoft-com:vml" xmlns:wp14="http://schemas.microsoft.com/office/word/2010/wordprocessingDrawing" xmlns:wp="http://schemas.openxmlformats.org/drawingml/2006/wordprocessingDrawing" xmlns:w10="urn:schemas-microsoft-com:office:word" xmlns:w="http://schemas.openxmlformats.org/wordprocessingml/2006/main" xmlns:w14="http://schemas.microsoft.com/office/word/2010/wordml" xmlns:wpg="http://schemas.microsoft.com/office/word/2010/wordprocessingGroup" xmlns:wpi="http://schemas.microsoft.com/office/word/2010/wordprocessingInk" xmlns:wne="http://schemas.microsoft.com/office/word/2006/wordml" xmlns:wps="http://schemas.microsoft.com/office/word/2010/wordprocessingShape" mc:Ignorable="w14 wp14">
+<w:footnotes xmlns:ve="http://schemas.openxmlformats.org/markup-compatibility/2006" xmlns:o="urn:schemas-microsoft-com:office:office" xmlns:r="http://schemas.openxmlformats.org/officeDocument/2006/relationships" xmlns:m="http://schemas.openxmlformats.org/officeDocument/2006/math" xmlns:v="urn:schemas-microsoft-com:vml" xmlns:wp="http://schemas.openxmlformats.org/drawingml/2006/wordprocessingDrawing" xmlns:w10="urn:schemas-microsoft-com:office:word" xmlns:w="http://schemas.openxmlformats.org/wordprocessingml/2006/main" xmlns:wne="http://schemas.microsoft.com/office/word/2006/wordml">
   <w:footnote w:type="separator" w:id="-1">
     <w:p>
       <w:pPr>
@@ -1402,7 +1537,7 @@
 </file>
 
 <file path=word/header1.xml><?xml version="1.0" encoding="utf-8"?>
-<w:hdr xmlns:wpc="http://schemas.microsoft.com/office/word/2010/wordprocessingCanvas" xmlns:mc="http://schemas.openxmlformats.org/markup-compatibility/2006" xmlns:o="urn:schemas-microsoft-com:office:office" xmlns:r="http://schemas.openxmlformats.org/officeDocument/2006/relationships" xmlns:m="http://schemas.openxmlformats.org/officeDocument/2006/math" xmlns:v="urn:schemas-microsoft-com:vml" xmlns:wp14="http://schemas.microsoft.com/office/word/2010/wordprocessingDrawing" xmlns:wp="http://schemas.openxmlformats.org/drawingml/2006/wordprocessingDrawing" xmlns:w10="urn:schemas-microsoft-com:office:word" xmlns:w="http://schemas.openxmlformats.org/wordprocessingml/2006/main" xmlns:w14="http://schemas.microsoft.com/office/word/2010/wordml" xmlns:wpg="http://schemas.microsoft.com/office/word/2010/wordprocessingGroup" xmlns:wpi="http://schemas.microsoft.com/office/word/2010/wordprocessingInk" xmlns:wne="http://schemas.microsoft.com/office/word/2006/wordml" xmlns:wps="http://schemas.microsoft.com/office/word/2010/wordprocessingShape" mc:Ignorable="w14 wp14">
+<w:hdr xmlns:ve="http://schemas.openxmlformats.org/markup-compatibility/2006" xmlns:o="urn:schemas-microsoft-com:office:office" xmlns:r="http://schemas.openxmlformats.org/officeDocument/2006/relationships" xmlns:m="http://schemas.openxmlformats.org/officeDocument/2006/math" xmlns:v="urn:schemas-microsoft-com:vml" xmlns:wp="http://schemas.openxmlformats.org/drawingml/2006/wordprocessingDrawing" xmlns:w10="urn:schemas-microsoft-com:office:word" xmlns:w="http://schemas.openxmlformats.org/wordprocessingml/2006/main" xmlns:wne="http://schemas.microsoft.com/office/word/2006/wordml">
   <w:p>
     <w:pPr>
       <w:pStyle w:val="Header"/>
@@ -1414,9 +1549,10 @@
     <w:r>
       <w:rPr>
         <w:noProof/>
+        <w:lang w:val="en-CA" w:eastAsia="en-CA"/>
       </w:rPr>
       <w:drawing>
-        <wp:inline distT="0" distB="0" distL="0" distR="0" wp14:anchorId="67A32E9C" wp14:editId="7A4011DA">
+        <wp:inline distT="0" distB="0" distL="0" distR="0">
           <wp:extent cx="1078992" cy="384048"/>
           <wp:effectExtent l="0" t="0" r="0" b="0"/>
           <wp:docPr id="1" name="Picture 1"/>
@@ -1434,7 +1570,7 @@
                   <a:blip r:embed="rId1">
                     <a:extLst>
                       <a:ext uri="{28A0092B-C50C-407E-A947-70E740481C1C}">
-                        <a14:useLocalDpi xmlns:a14="http://schemas.microsoft.com/office/drawing/2010/main" val="0"/>
+                        <a14:useLocalDpi xmlns:a14="http://schemas.microsoft.com/office/drawing/2010/main" xmlns:wps="http://schemas.microsoft.com/office/word/2010/wordprocessingShape" xmlns:wpi="http://schemas.microsoft.com/office/word/2010/wordprocessingInk" xmlns:wpg="http://schemas.microsoft.com/office/word/2010/wordprocessingGroup" xmlns:w14="http://schemas.microsoft.com/office/word/2010/wordml" xmlns:w="http://schemas.openxmlformats.org/wordprocessingml/2006/main" xmlns:w10="urn:schemas-microsoft-com:office:word" xmlns:wp14="http://schemas.microsoft.com/office/word/2010/wordprocessingDrawing" xmlns:v="urn:schemas-microsoft-com:vml" xmlns:o="urn:schemas-microsoft-com:office:office" xmlns:mc="http://schemas.openxmlformats.org/markup-compatibility/2006" xmlns:wpc="http://schemas.microsoft.com/office/word/2010/wordprocessingCanvas" xmlns="" val="0"/>
                       </a:ext>
                     </a:extLst>
                   </a:blip>
@@ -1474,7 +1610,7 @@
 </file>
 
 <file path=word/numbering.xml><?xml version="1.0" encoding="utf-8"?>
-<w:numbering xmlns:wpc="http://schemas.microsoft.com/office/word/2010/wordprocessingCanvas" xmlns:mc="http://schemas.openxmlformats.org/markup-compatibility/2006" xmlns:o="urn:schemas-microsoft-com:office:office" xmlns:r="http://schemas.openxmlformats.org/officeDocument/2006/relationships" xmlns:m="http://schemas.openxmlformats.org/officeDocument/2006/math" xmlns:v="urn:schemas-microsoft-com:vml" xmlns:wp14="http://schemas.microsoft.com/office/word/2010/wordprocessingDrawing" xmlns:wp="http://schemas.openxmlformats.org/drawingml/2006/wordprocessingDrawing" xmlns:w10="urn:schemas-microsoft-com:office:word" xmlns:w="http://schemas.openxmlformats.org/wordprocessingml/2006/main" xmlns:w14="http://schemas.microsoft.com/office/word/2010/wordml" xmlns:wpg="http://schemas.microsoft.com/office/word/2010/wordprocessingGroup" xmlns:wpi="http://schemas.microsoft.com/office/word/2010/wordprocessingInk" xmlns:wne="http://schemas.microsoft.com/office/word/2006/wordml" xmlns:wps="http://schemas.microsoft.com/office/word/2010/wordprocessingShape" mc:Ignorable="w14 wp14">
+<w:numbering xmlns:ve="http://schemas.openxmlformats.org/markup-compatibility/2006" xmlns:o="urn:schemas-microsoft-com:office:office" xmlns:r="http://schemas.openxmlformats.org/officeDocument/2006/relationships" xmlns:m="http://schemas.openxmlformats.org/officeDocument/2006/math" xmlns:v="urn:schemas-microsoft-com:vml" xmlns:wp="http://schemas.openxmlformats.org/drawingml/2006/wordprocessingDrawing" xmlns:w10="urn:schemas-microsoft-com:office:word" xmlns:w="http://schemas.openxmlformats.org/wordprocessingml/2006/main" xmlns:wne="http://schemas.microsoft.com/office/word/2006/wordml">
   <w:abstractNum w:abstractNumId="0">
     <w:nsid w:val="062E4C23"/>
     <w:multiLevelType w:val="hybridMultilevel"/>
@@ -2377,7 +2513,7 @@
         <w:ind w:left="1440" w:hanging="360"/>
       </w:pPr>
     </w:lvl>
-    <w:lvl w:ilvl="2" w:tplc="0409001B" w:tentative="1">
+    <w:lvl w:ilvl="2" w:tplc="0409001B">
       <w:start w:val="1"/>
       <w:numFmt w:val="lowerRoman"/>
       <w:lvlText w:val="%3."/>
@@ -3497,7 +3633,7 @@
 </file>
 
 <file path=word/styles.xml><?xml version="1.0" encoding="utf-8"?>
-<w:styles xmlns:mc="http://schemas.openxmlformats.org/markup-compatibility/2006" xmlns:r="http://schemas.openxmlformats.org/officeDocument/2006/relationships" xmlns:w="http://schemas.openxmlformats.org/wordprocessingml/2006/main" xmlns:w14="http://schemas.microsoft.com/office/word/2010/wordml" mc:Ignorable="w14">
+<w:styles xmlns:r="http://schemas.openxmlformats.org/officeDocument/2006/relationships" xmlns:w="http://schemas.openxmlformats.org/wordprocessingml/2006/main">
   <w:docDefaults>
     <w:rPrDefault>
       <w:rPr>
@@ -3655,6 +3791,7 @@
   <w:style w:type="paragraph" w:default="1" w:styleId="Normal">
     <w:name w:val="Normal"/>
     <w:qFormat/>
+    <w:rsid w:val="00185F8F"/>
   </w:style>
   <w:style w:type="paragraph" w:styleId="Heading1">
     <w:name w:val="heading 1"/>
@@ -3714,6 +3851,7 @@
     <w:uiPriority w:val="99"/>
     <w:semiHidden/>
     <w:unhideWhenUsed/>
+    <w:qFormat/>
     <w:tblPr>
       <w:tblInd w:w="0" w:type="dxa"/>
       <w:tblCellMar>
@@ -3892,6 +4030,18 @@
     <w:rsid w:val="002E297B"/>
     <w:rPr>
       <w:color w:val="0000FF" w:themeColor="hyperlink"/>
+      <w:u w:val="single"/>
+    </w:rPr>
+  </w:style>
+  <w:style w:type="character" w:styleId="FollowedHyperlink">
+    <w:name w:val="FollowedHyperlink"/>
+    <w:basedOn w:val="DefaultParagraphFont"/>
+    <w:uiPriority w:val="99"/>
+    <w:semiHidden/>
+    <w:unhideWhenUsed/>
+    <w:rsid w:val="002B3C1E"/>
+    <w:rPr>
+      <w:color w:val="800080" w:themeColor="followedHyperlink"/>
       <w:u w:val="single"/>
     </w:rPr>
   </w:style>

</xml_diff>

<commit_message>
Updated for 2017 software
Still need to test Labview components install (need S/N from kit)
</commit_message>
<xml_diff>
--- a/docs/Development Software Installation and Code Deployment.docx
+++ b/docs/Development Software Installation and Code Deployment.docx
@@ -1,6 +1,6 @@
 
 <file path=word/document.xml><?xml version="1.0" encoding="utf-8"?>
-<w:document xmlns:ve="http://schemas.openxmlformats.org/markup-compatibility/2006" xmlns:o="urn:schemas-microsoft-com:office:office" xmlns:r="http://schemas.openxmlformats.org/officeDocument/2006/relationships" xmlns:m="http://schemas.openxmlformats.org/officeDocument/2006/math" xmlns:v="urn:schemas-microsoft-com:vml" xmlns:wp="http://schemas.openxmlformats.org/drawingml/2006/wordprocessingDrawing" xmlns:w10="urn:schemas-microsoft-com:office:word" xmlns:w="http://schemas.openxmlformats.org/wordprocessingml/2006/main" xmlns:wne="http://schemas.microsoft.com/office/word/2006/wordml">
+<w:document xmlns:wpc="http://schemas.microsoft.com/office/word/2010/wordprocessingCanvas" xmlns:mc="http://schemas.openxmlformats.org/markup-compatibility/2006" xmlns:o="urn:schemas-microsoft-com:office:office" xmlns:r="http://schemas.openxmlformats.org/officeDocument/2006/relationships" xmlns:m="http://schemas.openxmlformats.org/officeDocument/2006/math" xmlns:v="urn:schemas-microsoft-com:vml" xmlns:wp14="http://schemas.microsoft.com/office/word/2010/wordprocessingDrawing" xmlns:wp="http://schemas.openxmlformats.org/drawingml/2006/wordprocessingDrawing" xmlns:w10="urn:schemas-microsoft-com:office:word" xmlns:w="http://schemas.openxmlformats.org/wordprocessingml/2006/main" xmlns:w14="http://schemas.microsoft.com/office/word/2010/wordml" xmlns:wpg="http://schemas.microsoft.com/office/word/2010/wordprocessingGroup" xmlns:wpi="http://schemas.microsoft.com/office/word/2010/wordprocessingInk" xmlns:wne="http://schemas.microsoft.com/office/word/2006/wordml" xmlns:wps="http://schemas.microsoft.com/office/word/2010/wordprocessingShape" mc:Ignorable="w14 wp14">
   <w:body>
     <w:p>
       <w:pPr>
@@ -33,7 +33,7 @@
       <w:r>
         <w:tab/>
       </w:r>
-      <w:hyperlink r:id="rId7" w:history="1">
+      <w:hyperlink r:id="rId8" w:history="1">
         <w:r>
           <w:rPr>
             <w:rStyle w:val="Hyperlink"/>
@@ -49,8 +49,6 @@
       <w:r>
         <w:t>Software You Will Need</w:t>
       </w:r>
-      <w:bookmarkStart w:id="0" w:name="_GoBack"/>
-      <w:bookmarkEnd w:id="0"/>
     </w:p>
     <w:p>
       <w:r>
@@ -127,16 +125,16 @@
       <w:pPr>
         <w:pStyle w:val="ListParagraph"/>
         <w:numPr>
-          <w:ilvl w:val="1"/>
+          <w:ilvl w:val="0"/>
           <w:numId w:val="19"/>
         </w:numPr>
       </w:pPr>
-      <w:hyperlink r:id="rId8" w:history="1">
+      <w:hyperlink r:id="rId9" w:history="1">
         <w:r>
           <w:rPr>
             <w:rStyle w:val="Hyperlink"/>
           </w:rPr>
-          <w:t>http://first.wpi.edu/FRC/roborio/toolchains/FRC-2016%20Windows%20Toolchain%204.9.3.msi</w:t>
+          <w:t>http://first.wpi.edu/FRC/roborio/toolchains/FRC-2017-Windows-Toolchain-4.9.3.msi</w:t>
         </w:r>
       </w:hyperlink>
     </w:p>
@@ -168,7 +166,7 @@
           <w:numId w:val="19"/>
         </w:numPr>
       </w:pPr>
-      <w:hyperlink r:id="rId9" w:history="1">
+      <w:hyperlink r:id="rId10" w:history="1">
         <w:r>
           <w:rPr>
             <w:rStyle w:val="Hyperlink"/>
@@ -229,7 +227,34 @@
         </w:numPr>
       </w:pPr>
       <w:r>
-        <w:t>For 2016, the tools were tested with the “Mars” version of Eclipse.  The latest “Neon” should work but that’s unconfirmed.</w:t>
+        <w:t>For 201</w:t>
+      </w:r>
+      <w:r>
+        <w:t>7</w:t>
+      </w:r>
+      <w:r>
+        <w:t xml:space="preserve">, the tools were tested with </w:t>
+      </w:r>
+      <w:r>
+        <w:t xml:space="preserve">“Luna”, </w:t>
+      </w:r>
+      <w:r>
+        <w:t xml:space="preserve">“Mars” </w:t>
+      </w:r>
+      <w:r>
+        <w:t xml:space="preserve">and “Neon” </w:t>
+      </w:r>
+      <w:r>
+        <w:t xml:space="preserve">version of Eclipse.  </w:t>
+      </w:r>
+      <w:r>
+        <w:t xml:space="preserve">Use the </w:t>
+      </w:r>
+      <w:r>
+        <w:t>latest “Neon”</w:t>
+      </w:r>
+      <w:r>
+        <w:t>:</w:t>
       </w:r>
     </w:p>
     <w:p>
@@ -240,12 +265,12 @@
           <w:numId w:val="19"/>
         </w:numPr>
       </w:pPr>
-      <w:hyperlink r:id="rId10" w:history="1">
+      <w:hyperlink r:id="rId11" w:history="1">
         <w:r>
           <w:rPr>
             <w:rStyle w:val="Hyperlink"/>
           </w:rPr>
-          <w:t>http://www.eclipse.org/downloads/download.php?file=/technology/epp/downloads/release/mars/2/eclipse-cpp-mars-2-win32-x86_64.zip</w:t>
+          <w:t>https://www.eclipse.org/downloads/download.php?file=/oomph/epp/neon/R2a/eclipse-inst-win64.exe&amp;r=1</w:t>
         </w:r>
       </w:hyperlink>
     </w:p>
@@ -266,15 +291,7 @@
       </w:r>
       <w:proofErr w:type="spellEnd"/>
       <w:r>
-        <w:t xml:space="preserve"> Eclipse </w:t>
-      </w:r>
-      <w:proofErr w:type="spellStart"/>
-      <w:r>
-        <w:t>Plugin</w:t>
-      </w:r>
-      <w:proofErr w:type="spellEnd"/>
-      <w:r>
-        <w:t xml:space="preserve"> (this is the stuff FRC wrote for Eclipse so it can talk to our robot)</w:t>
+        <w:t xml:space="preserve"> Eclipse Plugin (this is the stuff FRC wrote for Eclipse so it can talk to our robot)</w:t>
       </w:r>
     </w:p>
     <w:p>
@@ -286,7 +303,13 @@
         </w:numPr>
       </w:pPr>
       <w:r>
-        <w:t>Follow the instructions below to download these directly from within Eclipse.</w:t>
+        <w:t>Follow the instructions</w:t>
+      </w:r>
+      <w:r>
+        <w:t xml:space="preserve"> in the next section </w:t>
+      </w:r>
+      <w:r>
+        <w:t>to download directly from within Eclipse.</w:t>
       </w:r>
     </w:p>
     <w:p>
@@ -306,20 +329,37 @@
         </w:rPr>
         <w:t xml:space="preserve">If you can’t be online when running Eclipse, download the plugin from </w:t>
       </w:r>
-      <w:hyperlink r:id="rId11" w:history="1">
+      <w:hyperlink r:id="rId12" w:history="1">
         <w:r>
           <w:rPr>
             <w:rStyle w:val="Hyperlink"/>
             <w:sz w:val="18"/>
           </w:rPr>
-          <w:t>http://first.wpi.edu/FRC/roborio/release/EclipsePluginsV5.zip</w:t>
+          <w:t>http://first.wpi.edu/FRC/roborio/release/EclipsePluginsV2017.1.1.zip</w:t>
         </w:r>
       </w:hyperlink>
-      <w:r>
+    </w:p>
+    <w:p>
+      <w:pPr>
+        <w:pStyle w:val="ListParagraph"/>
+        <w:ind w:left="1440"/>
         <w:rPr>
           <w:sz w:val="18"/>
         </w:rPr>
-        <w:t xml:space="preserve">, unzip the file to a folder somewhere and use “Local” for the location in the instructions below (untested). </w:t>
+      </w:pPr>
+      <w:proofErr w:type="gramStart"/>
+      <w:r>
+        <w:rPr>
+          <w:sz w:val="18"/>
+        </w:rPr>
+        <w:t>unzip</w:t>
+      </w:r>
+      <w:proofErr w:type="gramEnd"/>
+      <w:r>
+        <w:rPr>
+          <w:sz w:val="18"/>
+        </w:rPr>
+        <w:t xml:space="preserve"> the file to a folder somewhere and use “Local” for the location in the instructions below (untested). </w:t>
       </w:r>
     </w:p>
     <w:p>
@@ -342,7 +382,7 @@
           <w:numId w:val="19"/>
         </w:numPr>
       </w:pPr>
-      <w:hyperlink r:id="rId12" w:history="1">
+      <w:hyperlink r:id="rId13" w:history="1">
         <w:r>
           <w:rPr>
             <w:rStyle w:val="Hyperlink"/>
@@ -374,7 +414,19 @@
         <w:rPr>
           <w:lang w:val="fr-CA"/>
         </w:rPr>
-        <w:t>FRC 2016 Update Suite (</w:t>
+        <w:t>FRC 201</w:t>
+      </w:r>
+      <w:r>
+        <w:rPr>
+          <w:lang w:val="fr-CA"/>
+        </w:rPr>
+        <w:t>7</w:t>
+      </w:r>
+      <w:r>
+        <w:rPr>
+          <w:lang w:val="fr-CA"/>
+        </w:rPr>
+        <w:t xml:space="preserve"> Update Suite (</w:t>
       </w:r>
       <w:proofErr w:type="spellStart"/>
       <w:r>
@@ -395,22 +447,22 @@
       <w:pPr>
         <w:pStyle w:val="ListParagraph"/>
         <w:numPr>
-          <w:ilvl w:val="1"/>
+          <w:ilvl w:val="0"/>
           <w:numId w:val="20"/>
         </w:numPr>
         <w:rPr>
-          <w:sz w:val="20"/>
+          <w:sz w:val="18"/>
           <w:lang w:val="fr-CA"/>
         </w:rPr>
       </w:pPr>
-      <w:hyperlink r:id="rId13" w:history="1">
+      <w:hyperlink r:id="rId14" w:history="1">
         <w:r>
           <w:rPr>
             <w:rStyle w:val="Hyperlink"/>
             <w:sz w:val="20"/>
             <w:lang w:val="fr-CA"/>
           </w:rPr>
-          <w:t>http://ftp.ni.com/support/softlib/first/frc/FileAttachments/FRCUpdateSuite_2016.1.0.zip</w:t>
+          <w:t>http://lumen.ni.com/nicif/US/GB_NIDU/content.xhtml?du=http://www.ni.com/download/first-robotics-software-2015/5112/en/</w:t>
         </w:r>
       </w:hyperlink>
     </w:p>
@@ -468,7 +520,13 @@
         </w:numPr>
       </w:pPr>
       <w:r>
-        <w:t>Run "FRC-2016 Windows Toolchain 4.9.3.msi" to install</w:t>
+        <w:t>Run "</w:t>
+      </w:r>
+      <w:r>
+        <w:t>FRC-2017-Windows-Toolchain-4.9.3.msi</w:t>
+      </w:r>
+      <w:r>
+        <w:t>" to install</w:t>
       </w:r>
     </w:p>
     <w:p>
@@ -550,7 +608,16 @@
         </w:numPr>
       </w:pPr>
       <w:r>
-        <w:t>Open "eclipse-cpp-mars-1-win32-x86_64.zip"</w:t>
+        <w:t xml:space="preserve">Run </w:t>
+      </w:r>
+      <w:r>
+        <w:t>"</w:t>
+      </w:r>
+      <w:r>
+        <w:t>eclipse-inst-win64.exe</w:t>
+      </w:r>
+      <w:r>
+        <w:t>"</w:t>
       </w:r>
     </w:p>
     <w:p>
@@ -562,7 +629,7 @@
         </w:numPr>
       </w:pPr>
       <w:r>
-        <w:t>Extract the zipped "eclipse" folder to C:\Program Files\</w:t>
+        <w:t>Select Eclipse IDE for C/C++ Developers</w:t>
       </w:r>
     </w:p>
     <w:p>
@@ -592,13 +659,7 @@
         </w:numPr>
       </w:pPr>
       <w:r>
-        <w:t xml:space="preserve">Start </w:t>
-      </w:r>
-      <w:r>
-        <w:t>E</w:t>
-      </w:r>
-      <w:r>
-        <w:t>clipse</w:t>
+        <w:t>Click Install</w:t>
       </w:r>
     </w:p>
     <w:p>
@@ -610,6 +671,18 @@
         </w:numPr>
       </w:pPr>
       <w:r>
+        <w:t>Launch the program</w:t>
+      </w:r>
+    </w:p>
+    <w:p>
+      <w:pPr>
+        <w:pStyle w:val="ListParagraph"/>
+        <w:numPr>
+          <w:ilvl w:val="0"/>
+          <w:numId w:val="4"/>
+        </w:numPr>
+      </w:pPr>
+      <w:r>
         <w:t>Choose a place to create your workspace (default is fine)</w:t>
       </w:r>
     </w:p>
@@ -622,7 +695,13 @@
         </w:numPr>
       </w:pPr>
       <w:r>
-        <w:t>Click the Workbench arrow in the top right</w:t>
+        <w:t xml:space="preserve">Click the Workbench </w:t>
+      </w:r>
+      <w:r>
+        <w:t xml:space="preserve">button </w:t>
+      </w:r>
+      <w:r>
+        <w:t>in the top right</w:t>
       </w:r>
     </w:p>
     <w:p>
@@ -822,7 +901,126 @@
     </w:p>
     <w:p>
       <w:r>
-        <w:t>5. GitHub Desktop App</w:t>
+        <w:t xml:space="preserve">5. CTRE </w:t>
+      </w:r>
+      <w:proofErr w:type="spellStart"/>
+      <w:r>
+        <w:t>Toolsuite</w:t>
+      </w:r>
+      <w:proofErr w:type="spellEnd"/>
+      <w:r>
+        <w:t xml:space="preserve"> (Additional libraries, e.g. </w:t>
+      </w:r>
+      <w:proofErr w:type="spellStart"/>
+      <w:r>
+        <w:t>CANTalon</w:t>
+      </w:r>
+      <w:proofErr w:type="spellEnd"/>
+      <w:r>
+        <w:t>)</w:t>
+      </w:r>
+    </w:p>
+    <w:p>
+      <w:pPr>
+        <w:pStyle w:val="ListParagraph"/>
+        <w:numPr>
+          <w:ilvl w:val="0"/>
+          <w:numId w:val="21"/>
+        </w:numPr>
+      </w:pPr>
+      <w:r>
+        <w:t>Run “</w:t>
+      </w:r>
+      <w:r>
+        <w:t xml:space="preserve">CTRE </w:t>
+      </w:r>
+      <w:proofErr w:type="spellStart"/>
+      <w:r>
+        <w:t>Toolsuite</w:t>
+      </w:r>
+      <w:proofErr w:type="spellEnd"/>
+      <w:r>
+        <w:t xml:space="preserve"> v4.4.1.8.exe</w:t>
+      </w:r>
+      <w:r>
+        <w:t>”</w:t>
+      </w:r>
+    </w:p>
+    <w:p>
+      <w:pPr>
+        <w:pStyle w:val="ListParagraph"/>
+        <w:numPr>
+          <w:ilvl w:val="0"/>
+          <w:numId w:val="21"/>
+        </w:numPr>
+      </w:pPr>
+      <w:r>
+        <w:lastRenderedPageBreak/>
+        <w:t xml:space="preserve">Select </w:t>
+      </w:r>
+      <w:proofErr w:type="spellStart"/>
+      <w:r>
+        <w:t>robotRIO</w:t>
+      </w:r>
+      <w:proofErr w:type="spellEnd"/>
+      <w:r>
+        <w:t>-FRC -&gt; C++/Java</w:t>
+      </w:r>
+    </w:p>
+    <w:p>
+      <w:pPr>
+        <w:pStyle w:val="ListParagraph"/>
+        <w:numPr>
+          <w:ilvl w:val="0"/>
+          <w:numId w:val="21"/>
+        </w:numPr>
+      </w:pPr>
+      <w:r>
+        <w:t>Unselect HERO C#</w:t>
+      </w:r>
+    </w:p>
+    <w:p>
+      <w:pPr>
+        <w:pStyle w:val="ListParagraph"/>
+        <w:numPr>
+          <w:ilvl w:val="0"/>
+          <w:numId w:val="21"/>
+        </w:numPr>
+      </w:pPr>
+      <w:r>
+        <w:t>Click Next, I Agree, I Agree</w:t>
+      </w:r>
+    </w:p>
+    <w:p>
+      <w:pPr>
+        <w:pStyle w:val="ListParagraph"/>
+        <w:numPr>
+          <w:ilvl w:val="0"/>
+          <w:numId w:val="21"/>
+        </w:numPr>
+      </w:pPr>
+      <w:r>
+        <w:t>Install device drivers as they pop up (accept warnings if they appear)</w:t>
+      </w:r>
+    </w:p>
+    <w:p>
+      <w:pPr>
+        <w:pStyle w:val="ListParagraph"/>
+        <w:numPr>
+          <w:ilvl w:val="0"/>
+          <w:numId w:val="21"/>
+        </w:numPr>
+      </w:pPr>
+      <w:r>
+        <w:t>Click Finish</w:t>
+      </w:r>
+    </w:p>
+    <w:p>
+      <w:r>
+        <w:t>6</w:t>
+      </w:r>
+      <w:r>
+        <w:t>. GitHub Desktop App</w:t>
       </w:r>
       <w:r>
         <w:t xml:space="preserve"> (for source code collaboration and backups)</w:t>
@@ -870,7 +1068,6 @@
         </w:numPr>
       </w:pPr>
       <w:r>
-        <w:lastRenderedPageBreak/>
         <w:t>Run "GitHubSetup.exe" to install (it will download the rest of the program, 126 MB)</w:t>
       </w:r>
     </w:p>
@@ -933,7 +1130,10 @@
     </w:p>
     <w:p>
       <w:r>
-        <w:t>6. Import</w:t>
+        <w:t>7</w:t>
+      </w:r>
+      <w:r>
+        <w:t>. Import</w:t>
       </w:r>
       <w:r>
         <w:t xml:space="preserve"> the</w:t>
@@ -1004,7 +1204,10 @@
     </w:p>
     <w:p>
       <w:r>
-        <w:t>7. Build and deploy code</w:t>
+        <w:t>8</w:t>
+      </w:r>
+      <w:r>
+        <w:t>. Build and deploy code</w:t>
       </w:r>
     </w:p>
     <w:p>
@@ -1052,7 +1255,15 @@
         </w:numPr>
       </w:pPr>
       <w:r>
-        <w:t xml:space="preserve">To deploy code to robot, right-click the project, select Run As..., and select </w:t>
+        <w:t xml:space="preserve">To deploy code to robot, right-click the project, select Run </w:t>
+      </w:r>
+      <w:proofErr w:type="gramStart"/>
+      <w:r>
+        <w:t>As</w:t>
+      </w:r>
+      <w:proofErr w:type="gramEnd"/>
+      <w:r>
+        <w:t xml:space="preserve">..., and select </w:t>
       </w:r>
       <w:proofErr w:type="spellStart"/>
       <w:r>
@@ -1082,7 +1293,18 @@
       </w:r>
       <w:proofErr w:type="spellEnd"/>
       <w:r>
-        <w:t xml:space="preserve"> software (driver station, etc)</w:t>
+        <w:t xml:space="preserve"> software (driver station, </w:t>
+      </w:r>
+      <w:proofErr w:type="spellStart"/>
+      <w:r>
+        <w:t>etc</w:t>
+      </w:r>
+      <w:proofErr w:type="spellEnd"/>
+      <w:r>
+        <w:t>)</w:t>
+      </w:r>
+      <w:r>
+        <w:t xml:space="preserve"> </w:t>
       </w:r>
     </w:p>
     <w:p>
@@ -1116,16 +1338,22 @@
         <w:ind w:left="720"/>
       </w:pPr>
       <w:r>
-        <w:t>Unzip FRCUpdate2016.</w:t>
-      </w:r>
-      <w:r>
-        <w:t>1</w:t>
-      </w:r>
-      <w:r>
-        <w:t>.0.zip</w:t>
-      </w:r>
-      <w:r>
-        <w:t xml:space="preserve"> (if not already done)</w:t>
+        <w:t>Unzip</w:t>
+      </w:r>
+      <w:r>
+        <w:t xml:space="preserve"> </w:t>
+      </w:r>
+      <w:r>
+        <w:t xml:space="preserve"> </w:t>
+      </w:r>
+      <w:r>
+        <w:t>FRCUpdateSuite_2017.0.0.zip</w:t>
+      </w:r>
+      <w:r>
+        <w:t xml:space="preserve"> </w:t>
+      </w:r>
+      <w:r>
+        <w:t>(if not already done)</w:t>
       </w:r>
     </w:p>
     <w:p>
@@ -1181,6 +1409,8 @@
       <w:r>
         <w:t xml:space="preserve"> and click Next</w:t>
       </w:r>
+      <w:bookmarkStart w:id="0" w:name="_GoBack"/>
+      <w:bookmarkEnd w:id="0"/>
     </w:p>
     <w:p>
       <w:pPr>
@@ -1291,6 +1521,7 @@
         <w:ind w:left="720"/>
       </w:pPr>
       <w:r>
+        <w:lastRenderedPageBreak/>
         <w:t>Next</w:t>
       </w:r>
     </w:p>
@@ -1422,8 +1653,8 @@
       </w:r>
     </w:p>
     <w:sectPr>
-      <w:headerReference w:type="default" r:id="rId14"/>
-      <w:footerReference w:type="default" r:id="rId15"/>
+      <w:headerReference w:type="default" r:id="rId15"/>
+      <w:footerReference w:type="default" r:id="rId16"/>
       <w:pgSz w:w="12240" w:h="15840"/>
       <w:pgMar w:top="1440" w:right="1440" w:bottom="1440" w:left="1440" w:header="720" w:footer="720" w:gutter="0"/>
       <w:cols w:space="720"/>
@@ -1434,7 +1665,7 @@
 </file>
 
 <file path=word/endnotes.xml><?xml version="1.0" encoding="utf-8"?>
-<w:endnotes xmlns:ve="http://schemas.openxmlformats.org/markup-compatibility/2006" xmlns:o="urn:schemas-microsoft-com:office:office" xmlns:r="http://schemas.openxmlformats.org/officeDocument/2006/relationships" xmlns:m="http://schemas.openxmlformats.org/officeDocument/2006/math" xmlns:v="urn:schemas-microsoft-com:vml" xmlns:wp="http://schemas.openxmlformats.org/drawingml/2006/wordprocessingDrawing" xmlns:w10="urn:schemas-microsoft-com:office:word" xmlns:w="http://schemas.openxmlformats.org/wordprocessingml/2006/main" xmlns:wne="http://schemas.microsoft.com/office/word/2006/wordml">
+<w:endnotes xmlns:wpc="http://schemas.microsoft.com/office/word/2010/wordprocessingCanvas" xmlns:mc="http://schemas.openxmlformats.org/markup-compatibility/2006" xmlns:o="urn:schemas-microsoft-com:office:office" xmlns:r="http://schemas.openxmlformats.org/officeDocument/2006/relationships" xmlns:m="http://schemas.openxmlformats.org/officeDocument/2006/math" xmlns:v="urn:schemas-microsoft-com:vml" xmlns:wp14="http://schemas.microsoft.com/office/word/2010/wordprocessingDrawing" xmlns:wp="http://schemas.openxmlformats.org/drawingml/2006/wordprocessingDrawing" xmlns:w10="urn:schemas-microsoft-com:office:word" xmlns:w="http://schemas.openxmlformats.org/wordprocessingml/2006/main" xmlns:w14="http://schemas.microsoft.com/office/word/2010/wordml" xmlns:wpg="http://schemas.microsoft.com/office/word/2010/wordprocessingGroup" xmlns:wpi="http://schemas.microsoft.com/office/word/2010/wordprocessingInk" xmlns:wne="http://schemas.microsoft.com/office/word/2006/wordml" xmlns:wps="http://schemas.microsoft.com/office/word/2010/wordprocessingShape" mc:Ignorable="w14 wp14">
   <w:endnote w:type="separator" w:id="-1">
     <w:p>
       <w:pPr>
@@ -1459,7 +1690,7 @@
 </file>
 
 <file path=word/footer1.xml><?xml version="1.0" encoding="utf-8"?>
-<w:ftr xmlns:ve="http://schemas.openxmlformats.org/markup-compatibility/2006" xmlns:o="urn:schemas-microsoft-com:office:office" xmlns:r="http://schemas.openxmlformats.org/officeDocument/2006/relationships" xmlns:m="http://schemas.openxmlformats.org/officeDocument/2006/math" xmlns:v="urn:schemas-microsoft-com:vml" xmlns:wp="http://schemas.openxmlformats.org/drawingml/2006/wordprocessingDrawing" xmlns:w10="urn:schemas-microsoft-com:office:word" xmlns:w="http://schemas.openxmlformats.org/wordprocessingml/2006/main" xmlns:wne="http://schemas.microsoft.com/office/word/2006/wordml">
+<w:ftr xmlns:wpc="http://schemas.microsoft.com/office/word/2010/wordprocessingCanvas" xmlns:mc="http://schemas.openxmlformats.org/markup-compatibility/2006" xmlns:o="urn:schemas-microsoft-com:office:office" xmlns:r="http://schemas.openxmlformats.org/officeDocument/2006/relationships" xmlns:m="http://schemas.openxmlformats.org/officeDocument/2006/math" xmlns:v="urn:schemas-microsoft-com:vml" xmlns:wp14="http://schemas.microsoft.com/office/word/2010/wordprocessingDrawing" xmlns:wp="http://schemas.openxmlformats.org/drawingml/2006/wordprocessingDrawing" xmlns:w10="urn:schemas-microsoft-com:office:word" xmlns:w="http://schemas.openxmlformats.org/wordprocessingml/2006/main" xmlns:w14="http://schemas.microsoft.com/office/word/2010/wordml" xmlns:wpg="http://schemas.microsoft.com/office/word/2010/wordprocessingGroup" xmlns:wpi="http://schemas.microsoft.com/office/word/2010/wordprocessingInk" xmlns:wne="http://schemas.microsoft.com/office/word/2006/wordml" xmlns:wps="http://schemas.microsoft.com/office/word/2010/wordprocessingShape" mc:Ignorable="w14 wp14">
   <w:sdt>
     <w:sdtPr>
       <w:id w:val="-1297988522"/>
@@ -1512,7 +1743,7 @@
 </file>
 
 <file path=word/footnotes.xml><?xml version="1.0" encoding="utf-8"?>
-<w:footnotes xmlns:ve="http://schemas.openxmlformats.org/markup-compatibility/2006" xmlns:o="urn:schemas-microsoft-com:office:office" xmlns:r="http://schemas.openxmlformats.org/officeDocument/2006/relationships" xmlns:m="http://schemas.openxmlformats.org/officeDocument/2006/math" xmlns:v="urn:schemas-microsoft-com:vml" xmlns:wp="http://schemas.openxmlformats.org/drawingml/2006/wordprocessingDrawing" xmlns:w10="urn:schemas-microsoft-com:office:word" xmlns:w="http://schemas.openxmlformats.org/wordprocessingml/2006/main" xmlns:wne="http://schemas.microsoft.com/office/word/2006/wordml">
+<w:footnotes xmlns:wpc="http://schemas.microsoft.com/office/word/2010/wordprocessingCanvas" xmlns:mc="http://schemas.openxmlformats.org/markup-compatibility/2006" xmlns:o="urn:schemas-microsoft-com:office:office" xmlns:r="http://schemas.openxmlformats.org/officeDocument/2006/relationships" xmlns:m="http://schemas.openxmlformats.org/officeDocument/2006/math" xmlns:v="urn:schemas-microsoft-com:vml" xmlns:wp14="http://schemas.microsoft.com/office/word/2010/wordprocessingDrawing" xmlns:wp="http://schemas.openxmlformats.org/drawingml/2006/wordprocessingDrawing" xmlns:w10="urn:schemas-microsoft-com:office:word" xmlns:w="http://schemas.openxmlformats.org/wordprocessingml/2006/main" xmlns:w14="http://schemas.microsoft.com/office/word/2010/wordml" xmlns:wpg="http://schemas.microsoft.com/office/word/2010/wordprocessingGroup" xmlns:wpi="http://schemas.microsoft.com/office/word/2010/wordprocessingInk" xmlns:wne="http://schemas.microsoft.com/office/word/2006/wordml" xmlns:wps="http://schemas.microsoft.com/office/word/2010/wordprocessingShape" mc:Ignorable="w14 wp14">
   <w:footnote w:type="separator" w:id="-1">
     <w:p>
       <w:pPr>
@@ -1537,7 +1768,7 @@
 </file>
 
 <file path=word/header1.xml><?xml version="1.0" encoding="utf-8"?>
-<w:hdr xmlns:ve="http://schemas.openxmlformats.org/markup-compatibility/2006" xmlns:o="urn:schemas-microsoft-com:office:office" xmlns:r="http://schemas.openxmlformats.org/officeDocument/2006/relationships" xmlns:m="http://schemas.openxmlformats.org/officeDocument/2006/math" xmlns:v="urn:schemas-microsoft-com:vml" xmlns:wp="http://schemas.openxmlformats.org/drawingml/2006/wordprocessingDrawing" xmlns:w10="urn:schemas-microsoft-com:office:word" xmlns:w="http://schemas.openxmlformats.org/wordprocessingml/2006/main" xmlns:wne="http://schemas.microsoft.com/office/word/2006/wordml">
+<w:hdr xmlns:wpc="http://schemas.microsoft.com/office/word/2010/wordprocessingCanvas" xmlns:mc="http://schemas.openxmlformats.org/markup-compatibility/2006" xmlns:o="urn:schemas-microsoft-com:office:office" xmlns:r="http://schemas.openxmlformats.org/officeDocument/2006/relationships" xmlns:m="http://schemas.openxmlformats.org/officeDocument/2006/math" xmlns:v="urn:schemas-microsoft-com:vml" xmlns:wp14="http://schemas.microsoft.com/office/word/2010/wordprocessingDrawing" xmlns:wp="http://schemas.openxmlformats.org/drawingml/2006/wordprocessingDrawing" xmlns:w10="urn:schemas-microsoft-com:office:word" xmlns:w="http://schemas.openxmlformats.org/wordprocessingml/2006/main" xmlns:w14="http://schemas.microsoft.com/office/word/2010/wordml" xmlns:wpg="http://schemas.microsoft.com/office/word/2010/wordprocessingGroup" xmlns:wpi="http://schemas.microsoft.com/office/word/2010/wordprocessingInk" xmlns:wne="http://schemas.microsoft.com/office/word/2006/wordml" xmlns:wps="http://schemas.microsoft.com/office/word/2010/wordprocessingShape" mc:Ignorable="w14 wp14">
   <w:p>
     <w:pPr>
       <w:pStyle w:val="Header"/>
@@ -1549,10 +1780,9 @@
     <w:r>
       <w:rPr>
         <w:noProof/>
-        <w:lang w:val="en-CA" w:eastAsia="en-CA"/>
       </w:rPr>
       <w:drawing>
-        <wp:inline distT="0" distB="0" distL="0" distR="0">
+        <wp:inline distT="0" distB="0" distL="0" distR="0" wp14:anchorId="519523F8" wp14:editId="6191D215">
           <wp:extent cx="1078992" cy="384048"/>
           <wp:effectExtent l="0" t="0" r="0" b="0"/>
           <wp:docPr id="1" name="Picture 1"/>
@@ -1570,7 +1800,7 @@
                   <a:blip r:embed="rId1">
                     <a:extLst>
                       <a:ext uri="{28A0092B-C50C-407E-A947-70E740481C1C}">
-                        <a14:useLocalDpi xmlns:a14="http://schemas.microsoft.com/office/drawing/2010/main" xmlns:wps="http://schemas.microsoft.com/office/word/2010/wordprocessingShape" xmlns:wpi="http://schemas.microsoft.com/office/word/2010/wordprocessingInk" xmlns:wpg="http://schemas.microsoft.com/office/word/2010/wordprocessingGroup" xmlns:w14="http://schemas.microsoft.com/office/word/2010/wordml" xmlns:w="http://schemas.openxmlformats.org/wordprocessingml/2006/main" xmlns:w10="urn:schemas-microsoft-com:office:word" xmlns:wp14="http://schemas.microsoft.com/office/word/2010/wordprocessingDrawing" xmlns:v="urn:schemas-microsoft-com:vml" xmlns:o="urn:schemas-microsoft-com:office:office" xmlns:mc="http://schemas.openxmlformats.org/markup-compatibility/2006" xmlns:wpc="http://schemas.microsoft.com/office/word/2010/wordprocessingCanvas" xmlns="" val="0"/>
+                        <a14:useLocalDpi xmlns:a14="http://schemas.microsoft.com/office/drawing/2010/main" val="0"/>
                       </a:ext>
                     </a:extLst>
                   </a:blip>
@@ -1603,14 +1833,14 @@
       <w:rPr>
         <w:sz w:val="16"/>
       </w:rPr>
-      <w:t>Nov 7, 2016</w:t>
+      <w:t>Jan 9, 2017</w:t>
     </w:r>
   </w:p>
 </w:hdr>
 </file>
 
 <file path=word/numbering.xml><?xml version="1.0" encoding="utf-8"?>
-<w:numbering xmlns:ve="http://schemas.openxmlformats.org/markup-compatibility/2006" xmlns:o="urn:schemas-microsoft-com:office:office" xmlns:r="http://schemas.openxmlformats.org/officeDocument/2006/relationships" xmlns:m="http://schemas.openxmlformats.org/officeDocument/2006/math" xmlns:v="urn:schemas-microsoft-com:vml" xmlns:wp="http://schemas.openxmlformats.org/drawingml/2006/wordprocessingDrawing" xmlns:w10="urn:schemas-microsoft-com:office:word" xmlns:w="http://schemas.openxmlformats.org/wordprocessingml/2006/main" xmlns:wne="http://schemas.microsoft.com/office/word/2006/wordml">
+<w:numbering xmlns:wpc="http://schemas.microsoft.com/office/word/2010/wordprocessingCanvas" xmlns:mc="http://schemas.openxmlformats.org/markup-compatibility/2006" xmlns:o="urn:schemas-microsoft-com:office:office" xmlns:r="http://schemas.openxmlformats.org/officeDocument/2006/relationships" xmlns:m="http://schemas.openxmlformats.org/officeDocument/2006/math" xmlns:v="urn:schemas-microsoft-com:vml" xmlns:wp14="http://schemas.microsoft.com/office/word/2010/wordprocessingDrawing" xmlns:wp="http://schemas.openxmlformats.org/drawingml/2006/wordprocessingDrawing" xmlns:w10="urn:schemas-microsoft-com:office:word" xmlns:w="http://schemas.openxmlformats.org/wordprocessingml/2006/main" xmlns:w14="http://schemas.microsoft.com/office/word/2010/wordml" xmlns:wpg="http://schemas.microsoft.com/office/word/2010/wordprocessingGroup" xmlns:wpi="http://schemas.microsoft.com/office/word/2010/wordprocessingInk" xmlns:wne="http://schemas.microsoft.com/office/word/2006/wordml" xmlns:wps="http://schemas.microsoft.com/office/word/2010/wordprocessingShape" mc:Ignorable="w14 wp14">
   <w:abstractNum w:abstractNumId="0">
     <w:nsid w:val="062E4C23"/>
     <w:multiLevelType w:val="hybridMultilevel"/>
@@ -2406,6 +2636,92 @@
     </w:lvl>
   </w:abstractNum>
   <w:abstractNum w:abstractNumId="8">
+    <w:nsid w:val="310B2CBA"/>
+    <w:multiLevelType w:val="hybridMultilevel"/>
+    <w:tmpl w:val="2BCA6652"/>
+    <w:lvl w:ilvl="0" w:tplc="04090017">
+      <w:start w:val="1"/>
+      <w:numFmt w:val="lowerLetter"/>
+      <w:lvlText w:val="%1)"/>
+      <w:lvlJc w:val="left"/>
+      <w:pPr>
+        <w:ind w:left="720" w:hanging="360"/>
+      </w:pPr>
+    </w:lvl>
+    <w:lvl w:ilvl="1" w:tplc="04090019" w:tentative="1">
+      <w:start w:val="1"/>
+      <w:numFmt w:val="lowerLetter"/>
+      <w:lvlText w:val="%2."/>
+      <w:lvlJc w:val="left"/>
+      <w:pPr>
+        <w:ind w:left="1440" w:hanging="360"/>
+      </w:pPr>
+    </w:lvl>
+    <w:lvl w:ilvl="2" w:tplc="0409001B" w:tentative="1">
+      <w:start w:val="1"/>
+      <w:numFmt w:val="lowerRoman"/>
+      <w:lvlText w:val="%3."/>
+      <w:lvlJc w:val="right"/>
+      <w:pPr>
+        <w:ind w:left="2160" w:hanging="180"/>
+      </w:pPr>
+    </w:lvl>
+    <w:lvl w:ilvl="3" w:tplc="0409000F" w:tentative="1">
+      <w:start w:val="1"/>
+      <w:numFmt w:val="decimal"/>
+      <w:lvlText w:val="%4."/>
+      <w:lvlJc w:val="left"/>
+      <w:pPr>
+        <w:ind w:left="2880" w:hanging="360"/>
+      </w:pPr>
+    </w:lvl>
+    <w:lvl w:ilvl="4" w:tplc="04090019" w:tentative="1">
+      <w:start w:val="1"/>
+      <w:numFmt w:val="lowerLetter"/>
+      <w:lvlText w:val="%5."/>
+      <w:lvlJc w:val="left"/>
+      <w:pPr>
+        <w:ind w:left="3600" w:hanging="360"/>
+      </w:pPr>
+    </w:lvl>
+    <w:lvl w:ilvl="5" w:tplc="0409001B" w:tentative="1">
+      <w:start w:val="1"/>
+      <w:numFmt w:val="lowerRoman"/>
+      <w:lvlText w:val="%6."/>
+      <w:lvlJc w:val="right"/>
+      <w:pPr>
+        <w:ind w:left="4320" w:hanging="180"/>
+      </w:pPr>
+    </w:lvl>
+    <w:lvl w:ilvl="6" w:tplc="0409000F" w:tentative="1">
+      <w:start w:val="1"/>
+      <w:numFmt w:val="decimal"/>
+      <w:lvlText w:val="%7."/>
+      <w:lvlJc w:val="left"/>
+      <w:pPr>
+        <w:ind w:left="5040" w:hanging="360"/>
+      </w:pPr>
+    </w:lvl>
+    <w:lvl w:ilvl="7" w:tplc="04090019" w:tentative="1">
+      <w:start w:val="1"/>
+      <w:numFmt w:val="lowerLetter"/>
+      <w:lvlText w:val="%8."/>
+      <w:lvlJc w:val="left"/>
+      <w:pPr>
+        <w:ind w:left="5760" w:hanging="360"/>
+      </w:pPr>
+    </w:lvl>
+    <w:lvl w:ilvl="8" w:tplc="0409001B" w:tentative="1">
+      <w:start w:val="1"/>
+      <w:numFmt w:val="lowerRoman"/>
+      <w:lvlText w:val="%9."/>
+      <w:lvlJc w:val="right"/>
+      <w:pPr>
+        <w:ind w:left="6480" w:hanging="180"/>
+      </w:pPr>
+    </w:lvl>
+  </w:abstractNum>
+  <w:abstractNum w:abstractNumId="9">
     <w:nsid w:val="31D02BA3"/>
     <w:multiLevelType w:val="hybridMultilevel"/>
     <w:tmpl w:val="6C6E1020"/>
@@ -2491,7 +2807,7 @@
       </w:pPr>
     </w:lvl>
   </w:abstractNum>
-  <w:abstractNum w:abstractNumId="9">
+  <w:abstractNum w:abstractNumId="10">
     <w:nsid w:val="32E11F72"/>
     <w:multiLevelType w:val="hybridMultilevel"/>
     <w:tmpl w:val="1BB079CC"/>
@@ -2577,7 +2893,7 @@
       </w:pPr>
     </w:lvl>
   </w:abstractNum>
-  <w:abstractNum w:abstractNumId="10">
+  <w:abstractNum w:abstractNumId="11">
     <w:nsid w:val="3D40771A"/>
     <w:multiLevelType w:val="hybridMultilevel"/>
     <w:tmpl w:val="FF9CA3B4"/>
@@ -2663,7 +2979,7 @@
       </w:pPr>
     </w:lvl>
   </w:abstractNum>
-  <w:abstractNum w:abstractNumId="11">
+  <w:abstractNum w:abstractNumId="12">
     <w:nsid w:val="40524400"/>
     <w:multiLevelType w:val="hybridMultilevel"/>
     <w:tmpl w:val="0C72C706"/>
@@ -2749,7 +3065,7 @@
       </w:pPr>
     </w:lvl>
   </w:abstractNum>
-  <w:abstractNum w:abstractNumId="12">
+  <w:abstractNum w:abstractNumId="13">
     <w:nsid w:val="43E4388C"/>
     <w:multiLevelType w:val="hybridMultilevel"/>
     <w:tmpl w:val="605E63F8"/>
@@ -2861,7 +3177,7 @@
       </w:rPr>
     </w:lvl>
   </w:abstractNum>
-  <w:abstractNum w:abstractNumId="13">
+  <w:abstractNum w:abstractNumId="14">
     <w:nsid w:val="45434EAC"/>
     <w:multiLevelType w:val="hybridMultilevel"/>
     <w:tmpl w:val="C50C00D8"/>
@@ -2974,7 +3290,7 @@
       </w:rPr>
     </w:lvl>
   </w:abstractNum>
-  <w:abstractNum w:abstractNumId="14">
+  <w:abstractNum w:abstractNumId="15">
     <w:nsid w:val="4CC73B46"/>
     <w:multiLevelType w:val="hybridMultilevel"/>
     <w:tmpl w:val="0CAEB9EA"/>
@@ -3086,7 +3402,7 @@
       </w:rPr>
     </w:lvl>
   </w:abstractNum>
-  <w:abstractNum w:abstractNumId="15">
+  <w:abstractNum w:abstractNumId="16">
     <w:nsid w:val="5099471A"/>
     <w:multiLevelType w:val="hybridMultilevel"/>
     <w:tmpl w:val="EA86933C"/>
@@ -3199,7 +3515,7 @@
       </w:rPr>
     </w:lvl>
   </w:abstractNum>
-  <w:abstractNum w:abstractNumId="16">
+  <w:abstractNum w:abstractNumId="17">
     <w:nsid w:val="53594AB3"/>
     <w:multiLevelType w:val="hybridMultilevel"/>
     <w:tmpl w:val="F1C49D86"/>
@@ -3285,7 +3601,7 @@
       </w:pPr>
     </w:lvl>
   </w:abstractNum>
-  <w:abstractNum w:abstractNumId="17">
+  <w:abstractNum w:abstractNumId="18">
     <w:nsid w:val="5F336A0C"/>
     <w:multiLevelType w:val="hybridMultilevel"/>
     <w:tmpl w:val="2806F834"/>
@@ -3397,7 +3713,7 @@
       </w:rPr>
     </w:lvl>
   </w:abstractNum>
-  <w:abstractNum w:abstractNumId="18">
+  <w:abstractNum w:abstractNumId="19">
     <w:nsid w:val="69C3296B"/>
     <w:multiLevelType w:val="hybridMultilevel"/>
     <w:tmpl w:val="4CC6DDB8"/>
@@ -3483,7 +3799,7 @@
       </w:pPr>
     </w:lvl>
   </w:abstractNum>
-  <w:abstractNum w:abstractNumId="19">
+  <w:abstractNum w:abstractNumId="20">
     <w:nsid w:val="6EBD28D3"/>
     <w:multiLevelType w:val="hybridMultilevel"/>
     <w:tmpl w:val="B1DAA3E8"/>
@@ -3570,34 +3886,34 @@
     </w:lvl>
   </w:abstractNum>
   <w:num w:numId="1">
-    <w:abstractNumId w:val="10"/>
+    <w:abstractNumId w:val="11"/>
   </w:num>
   <w:num w:numId="2">
-    <w:abstractNumId w:val="14"/>
+    <w:abstractNumId w:val="15"/>
   </w:num>
   <w:num w:numId="3">
     <w:abstractNumId w:val="0"/>
   </w:num>
   <w:num w:numId="4">
-    <w:abstractNumId w:val="11"/>
+    <w:abstractNumId w:val="12"/>
   </w:num>
   <w:num w:numId="5">
     <w:abstractNumId w:val="4"/>
   </w:num>
   <w:num w:numId="6">
-    <w:abstractNumId w:val="16"/>
+    <w:abstractNumId w:val="17"/>
   </w:num>
   <w:num w:numId="7">
     <w:abstractNumId w:val="7"/>
   </w:num>
   <w:num w:numId="8">
-    <w:abstractNumId w:val="18"/>
+    <w:abstractNumId w:val="19"/>
   </w:num>
   <w:num w:numId="9">
     <w:abstractNumId w:val="2"/>
   </w:num>
   <w:num w:numId="10">
-    <w:abstractNumId w:val="12"/>
+    <w:abstractNumId w:val="13"/>
   </w:num>
   <w:num w:numId="11">
     <w:abstractNumId w:val="1"/>
@@ -3609,31 +3925,34 @@
     <w:abstractNumId w:val="5"/>
   </w:num>
   <w:num w:numId="14">
-    <w:abstractNumId w:val="17"/>
+    <w:abstractNumId w:val="18"/>
   </w:num>
   <w:num w:numId="15">
-    <w:abstractNumId w:val="8"/>
+    <w:abstractNumId w:val="9"/>
   </w:num>
   <w:num w:numId="16">
-    <w:abstractNumId w:val="9"/>
+    <w:abstractNumId w:val="10"/>
   </w:num>
   <w:num w:numId="17">
     <w:abstractNumId w:val="6"/>
   </w:num>
   <w:num w:numId="18">
-    <w:abstractNumId w:val="19"/>
+    <w:abstractNumId w:val="20"/>
   </w:num>
   <w:num w:numId="19">
-    <w:abstractNumId w:val="13"/>
+    <w:abstractNumId w:val="14"/>
   </w:num>
   <w:num w:numId="20">
-    <w:abstractNumId w:val="15"/>
+    <w:abstractNumId w:val="16"/>
+  </w:num>
+  <w:num w:numId="21">
+    <w:abstractNumId w:val="8"/>
   </w:num>
 </w:numbering>
 </file>
 
 <file path=word/styles.xml><?xml version="1.0" encoding="utf-8"?>
-<w:styles xmlns:r="http://schemas.openxmlformats.org/officeDocument/2006/relationships" xmlns:w="http://schemas.openxmlformats.org/wordprocessingml/2006/main">
+<w:styles xmlns:mc="http://schemas.openxmlformats.org/markup-compatibility/2006" xmlns:r="http://schemas.openxmlformats.org/officeDocument/2006/relationships" xmlns:w="http://schemas.openxmlformats.org/wordprocessingml/2006/main" xmlns:w14="http://schemas.microsoft.com/office/word/2010/wordml" mc:Ignorable="w14">
   <w:docDefaults>
     <w:rPrDefault>
       <w:rPr>
@@ -3851,7 +4170,6 @@
     <w:uiPriority w:val="99"/>
     <w:semiHidden/>
     <w:unhideWhenUsed/>
-    <w:qFormat/>
     <w:tblPr>
       <w:tblInd w:w="0" w:type="dxa"/>
       <w:tblCellMar>

</xml_diff>